<commit_message>
Updated Analysis & Observations Document.
</commit_message>
<xml_diff>
--- a/Kickstarter Crowdfunding Analysis & Observations.docx
+++ b/Kickstarter Crowdfunding Analysis & Observations.docx
@@ -316,15 +316,96 @@
         </w:rPr>
         <w:t>accurate</w:t>
       </w:r>
+      <w:r>
+        <w:rPr>
+          <w:rFonts w:ascii="Times New Roman" w:hAnsi="Times New Roman" w:cs="Times New Roman"/>
+          <w:sz w:val="24"/>
+        </w:rPr>
+        <w:t xml:space="preserve"> distribution of projects if the</w:t>
+      </w:r>
+      <w:r>
+        <w:rPr>
+          <w:rFonts w:ascii="Times New Roman" w:hAnsi="Times New Roman" w:cs="Times New Roman"/>
+          <w:sz w:val="24"/>
+        </w:rPr>
+        <w:t>re weren’t so many sampled from this singular sub-category.</w:t>
+      </w:r>
+      <w:r>
+        <w:rPr>
+          <w:rFonts w:ascii="Times New Roman" w:hAnsi="Times New Roman" w:cs="Times New Roman"/>
+          <w:sz w:val="24"/>
+        </w:rPr>
+        <w:t xml:space="preserve"> Additionally, </w:t>
+      </w:r>
+      <w:r>
+        <w:rPr>
+          <w:rFonts w:ascii="Times New Roman" w:hAnsi="Times New Roman" w:cs="Times New Roman"/>
+          <w:sz w:val="24"/>
+        </w:rPr>
+        <w:t>that lack of data for live projects in the majority of categories and sub-categories limits any ability to make any meaningful decisions from that data.</w:t>
+      </w:r>
+    </w:p>
+    <w:p>
+      <w:pPr>
+        <w:spacing w:after="0" w:line="480" w:lineRule="auto"/>
+        <w:rPr>
+          <w:rFonts w:ascii="Times New Roman" w:hAnsi="Times New Roman" w:cs="Times New Roman"/>
+          <w:sz w:val="24"/>
+        </w:rPr>
+      </w:pPr>
+      <w:r>
+        <w:rPr>
+          <w:rFonts w:ascii="Times New Roman" w:hAnsi="Times New Roman" w:cs="Times New Roman"/>
+          <w:sz w:val="24"/>
+        </w:rPr>
+        <w:tab/>
+        <w:t>Moving past the conclusions and limitations</w:t>
+      </w:r>
+      <w:r>
+        <w:rPr>
+          <w:rFonts w:ascii="Times New Roman" w:hAnsi="Times New Roman" w:cs="Times New Roman"/>
+          <w:sz w:val="24"/>
+        </w:rPr>
+        <w:t xml:space="preserve">, there are </w:t>
+      </w:r>
+      <w:r>
+        <w:rPr>
+          <w:rFonts w:ascii="Times New Roman" w:hAnsi="Times New Roman" w:cs="Times New Roman"/>
+          <w:sz w:val="24"/>
+        </w:rPr>
+        <w:t>definitely areas where additional tables and plots would be useful.</w:t>
+      </w:r>
+      <w:r>
+        <w:rPr>
+          <w:rFonts w:ascii="Times New Roman" w:hAnsi="Times New Roman" w:cs="Times New Roman"/>
+          <w:sz w:val="24"/>
+        </w:rPr>
+        <w:t xml:space="preserve"> </w:t>
+      </w:r>
+      <w:r>
+        <w:rPr>
+          <w:rFonts w:ascii="Times New Roman" w:hAnsi="Times New Roman" w:cs="Times New Roman"/>
+          <w:sz w:val="24"/>
+        </w:rPr>
+        <w:t xml:space="preserve">One instance would be to add a pivot table of project state </w:t>
+      </w:r>
+      <w:r>
+        <w:rPr>
+          <w:rFonts w:ascii="Times New Roman" w:hAnsi="Times New Roman" w:cs="Times New Roman"/>
+          <w:sz w:val="24"/>
+        </w:rPr>
+        <w:lastRenderedPageBreak/>
+        <w:t xml:space="preserve">based on average backer donation, with filters for year and category. </w:t>
+      </w:r>
+      <w:r>
+        <w:rPr>
+          <w:rFonts w:ascii="Times New Roman" w:hAnsi="Times New Roman" w:cs="Times New Roman"/>
+          <w:sz w:val="24"/>
+        </w:rPr>
+        <w:t xml:space="preserve">This could be visualized through the use of a </w:t>
+      </w:r>
       <w:bookmarkStart w:id="0" w:name="_GoBack"/>
       <w:bookmarkEnd w:id="0"/>
-      <w:r>
-        <w:rPr>
-          <w:rFonts w:ascii="Times New Roman" w:hAnsi="Times New Roman" w:cs="Times New Roman"/>
-          <w:sz w:val="24"/>
-        </w:rPr>
-        <w:t xml:space="preserve"> distribution of projects if the </w:t>
-      </w:r>
     </w:p>
     <w:sectPr>
       <w:headerReference w:type="default" r:id="rId6"/>
@@ -566,6 +647,7 @@
     <w:lsdException w:name="HTML Sample" w:semiHidden="1" w:unhideWhenUsed="1"/>
     <w:lsdException w:name="HTML Typewriter" w:semiHidden="1" w:unhideWhenUsed="1"/>
     <w:lsdException w:name="HTML Variable" w:semiHidden="1" w:unhideWhenUsed="1"/>
+    <w:lsdException w:name="Normal Table" w:semiHidden="1" w:unhideWhenUsed="1"/>
     <w:lsdException w:name="annotation subject" w:semiHidden="1" w:unhideWhenUsed="1"/>
     <w:lsdException w:name="No List" w:semiHidden="1" w:unhideWhenUsed="1"/>
     <w:lsdException w:name="Outline List 1" w:semiHidden="1" w:unhideWhenUsed="1"/>
@@ -611,9 +693,11 @@
     <w:lsdException w:name="Table Subtle 1" w:semiHidden="1" w:unhideWhenUsed="1"/>
     <w:lsdException w:name="Table Subtle 2" w:semiHidden="1" w:unhideWhenUsed="1"/>
     <w:lsdException w:name="Table Web 1" w:semiHidden="1" w:unhideWhenUsed="1"/>
+    <w:lsdException w:name="Table Web 2" w:semiHidden="1" w:unhideWhenUsed="1"/>
     <w:lsdException w:name="Table Web 3" w:semiHidden="1" w:unhideWhenUsed="1"/>
     <w:lsdException w:name="Balloon Text" w:semiHidden="1" w:unhideWhenUsed="1"/>
     <w:lsdException w:name="Table Grid" w:uiPriority="39"/>
+    <w:lsdException w:name="Table Theme" w:semiHidden="1" w:unhideWhenUsed="1"/>
     <w:lsdException w:name="Placeholder Text" w:semiHidden="1"/>
     <w:lsdException w:name="No Spacing" w:uiPriority="1" w:qFormat="1"/>
     <w:lsdException w:name="Light Shading" w:uiPriority="60"/>

</xml_diff>